<commit_message>
[ADD] lecture 6 of Sha course added.
</commit_message>
<xml_diff>
--- a/probabilities and statistics/notes/Sharifi_zarchi_course.docx
+++ b/probabilities and statistics/notes/Sharifi_zarchi_course.docx
@@ -613,7 +613,7 @@
         <w:bidi/>
         <w:jc w:val="both"/>
         <w:rPr>
-          <w:rFonts w:cs="B Lotus" w:hint="cs"/>
+          <w:rFonts w:cs="B Lotus"/>
           <w:sz w:val="32"/>
           <w:szCs w:val="32"/>
           <w:rtl/>
@@ -900,6 +900,1084 @@
           <w:lang w:bidi="fa-IR"/>
         </w:rPr>
       </w:pPr>
+      <w:r>
+        <w:rPr>
+          <w:rFonts w:cs="B Lotus" w:hint="cs"/>
+          <w:sz w:val="32"/>
+          <w:szCs w:val="32"/>
+          <w:rtl/>
+          <w:lang w:bidi="fa-IR"/>
+        </w:rPr>
+        <w:lastRenderedPageBreak/>
+        <w:t>جلسه ششم:</w:t>
+      </w:r>
+    </w:p>
+    <w:p>
+      <w:pPr>
+        <w:tabs>
+          <w:tab w:val="left" w:pos="1787"/>
+        </w:tabs>
+        <w:bidi/>
+        <w:rPr>
+          <w:rFonts w:cs="B Lotus"/>
+          <w:sz w:val="32"/>
+          <w:szCs w:val="32"/>
+          <w:rtl/>
+          <w:lang w:bidi="fa-IR"/>
+        </w:rPr>
+      </w:pPr>
+      <w:r>
+        <w:rPr>
+          <w:rFonts w:cs="B Lotus" w:hint="cs"/>
+          <w:sz w:val="32"/>
+          <w:szCs w:val="32"/>
+          <w:rtl/>
+          <w:lang w:bidi="fa-IR"/>
+        </w:rPr>
+        <w:t xml:space="preserve">پیشامد؟ اینکه شیر در بیاد در پرتاب سکه. </w:t>
+      </w:r>
+    </w:p>
+    <w:p>
+      <w:pPr>
+        <w:tabs>
+          <w:tab w:val="left" w:pos="1787"/>
+        </w:tabs>
+        <w:bidi/>
+        <w:rPr>
+          <w:rFonts w:cs="B Lotus"/>
+          <w:sz w:val="32"/>
+          <w:szCs w:val="32"/>
+          <w:rtl/>
+          <w:lang w:bidi="fa-IR"/>
+        </w:rPr>
+      </w:pPr>
+      <w:r>
+        <w:rPr>
+          <w:rFonts w:cs="B Lotus" w:hint="cs"/>
+          <w:sz w:val="32"/>
+          <w:szCs w:val="32"/>
+          <w:rtl/>
+          <w:lang w:bidi="fa-IR"/>
+        </w:rPr>
+        <w:t xml:space="preserve">متغیر تصادفی: یک تابع بود که از پیشامد به یک عدد حقیقی. </w:t>
+      </w:r>
+    </w:p>
+    <w:p>
+      <w:pPr>
+        <w:tabs>
+          <w:tab w:val="left" w:pos="1787"/>
+        </w:tabs>
+        <w:bidi/>
+        <w:rPr>
+          <w:rFonts w:cs="B Lotus"/>
+          <w:sz w:val="32"/>
+          <w:szCs w:val="32"/>
+          <w:rtl/>
+          <w:lang w:bidi="fa-IR"/>
+        </w:rPr>
+      </w:pPr>
+      <w:r>
+        <w:rPr>
+          <w:noProof/>
+        </w:rPr>
+        <w:drawing>
+          <wp:inline distT="0" distB="0" distL="0" distR="0" wp14:anchorId="39A9290C" wp14:editId="29987E50">
+            <wp:extent cx="5153025" cy="3219450"/>
+            <wp:effectExtent l="0" t="0" r="9525" b="0"/>
+            <wp:docPr id="1604576847" name="Picture 1"/>
+            <wp:cNvGraphicFramePr>
+              <a:graphicFrameLocks xmlns:a="http://schemas.openxmlformats.org/drawingml/2006/main" noChangeAspect="1"/>
+            </wp:cNvGraphicFramePr>
+            <a:graphic xmlns:a="http://schemas.openxmlformats.org/drawingml/2006/main">
+              <a:graphicData uri="http://schemas.openxmlformats.org/drawingml/2006/picture">
+                <pic:pic xmlns:pic="http://schemas.openxmlformats.org/drawingml/2006/picture">
+                  <pic:nvPicPr>
+                    <pic:cNvPr id="1604576847" name=""/>
+                    <pic:cNvPicPr/>
+                  </pic:nvPicPr>
+                  <pic:blipFill>
+                    <a:blip r:embed="rId9"/>
+                    <a:stretch>
+                      <a:fillRect/>
+                    </a:stretch>
+                  </pic:blipFill>
+                  <pic:spPr>
+                    <a:xfrm>
+                      <a:off x="0" y="0"/>
+                      <a:ext cx="5153025" cy="3219450"/>
+                    </a:xfrm>
+                    <a:prstGeom prst="rect">
+                      <a:avLst/>
+                    </a:prstGeom>
+                  </pic:spPr>
+                </pic:pic>
+              </a:graphicData>
+            </a:graphic>
+          </wp:inline>
+        </w:drawing>
+      </w:r>
+    </w:p>
+    <w:p>
+      <w:pPr>
+        <w:tabs>
+          <w:tab w:val="left" w:pos="1787"/>
+        </w:tabs>
+        <w:bidi/>
+        <w:rPr>
+          <w:rFonts w:cs="B Lotus"/>
+          <w:sz w:val="32"/>
+          <w:szCs w:val="32"/>
+          <w:rtl/>
+          <w:lang w:bidi="fa-IR"/>
+        </w:rPr>
+      </w:pPr>
+      <w:r>
+        <w:rPr>
+          <w:rFonts w:cs="B Lotus" w:hint="cs"/>
+          <w:sz w:val="32"/>
+          <w:szCs w:val="32"/>
+          <w:rtl/>
+          <w:lang w:bidi="fa-IR"/>
+        </w:rPr>
+        <w:t xml:space="preserve">تابع جرم احتمال برای متغیر گسسته است. </w:t>
+      </w:r>
+      <w:r>
+        <w:rPr>
+          <w:rFonts w:cs="B Lotus" w:hint="cs"/>
+          <w:sz w:val="32"/>
+          <w:szCs w:val="32"/>
+          <w:rtl/>
+          <w:lang w:bidi="fa-IR"/>
+        </w:rPr>
+        <w:t xml:space="preserve">ویژگی های این تابع: </w:t>
+      </w:r>
+      <w:r>
+        <w:rPr>
+          <w:rFonts w:cs="B Lotus" w:hint="cs"/>
+          <w:sz w:val="32"/>
+          <w:szCs w:val="32"/>
+          <w:rtl/>
+          <w:lang w:bidi="fa-IR"/>
+        </w:rPr>
+        <w:t xml:space="preserve">به ازای هر </w:t>
+      </w:r>
+      <w:r>
+        <w:rPr>
+          <w:rFonts w:cs="B Lotus"/>
+          <w:sz w:val="32"/>
+          <w:szCs w:val="32"/>
+          <w:lang w:bidi="fa-IR"/>
+        </w:rPr>
+        <w:t>x</w:t>
+      </w:r>
+      <w:r>
+        <w:rPr>
+          <w:rFonts w:cs="B Lotus" w:hint="cs"/>
+          <w:sz w:val="32"/>
+          <w:szCs w:val="32"/>
+          <w:rtl/>
+          <w:lang w:bidi="fa-IR"/>
+        </w:rPr>
+        <w:t xml:space="preserve"> احتمال این تابع همیشه بین صفر تا 1 هستش. 2. به ازای همه مقادیر </w:t>
+      </w:r>
+      <w:r>
+        <w:rPr>
+          <w:rFonts w:cs="B Lotus"/>
+          <w:sz w:val="32"/>
+          <w:szCs w:val="32"/>
+          <w:lang w:bidi="fa-IR"/>
+        </w:rPr>
+        <w:t>x</w:t>
+      </w:r>
+      <w:r>
+        <w:rPr>
+          <w:rFonts w:cs="B Lotus" w:hint="cs"/>
+          <w:sz w:val="32"/>
+          <w:szCs w:val="32"/>
+          <w:rtl/>
+          <w:lang w:bidi="fa-IR"/>
+        </w:rPr>
+        <w:t xml:space="preserve"> جمع آنها باید برابر با 1 شود. </w:t>
+      </w:r>
+      <w:r>
+        <w:rPr>
+          <w:rFonts w:cs="B Lotus" w:hint="cs"/>
+          <w:sz w:val="32"/>
+          <w:szCs w:val="32"/>
+          <w:rtl/>
+          <w:lang w:bidi="fa-IR"/>
+        </w:rPr>
+        <w:t>ویژگی 3 در جزوه.</w:t>
+      </w:r>
+    </w:p>
+    <w:p>
+      <w:pPr>
+        <w:tabs>
+          <w:tab w:val="left" w:pos="1787"/>
+        </w:tabs>
+        <w:bidi/>
+        <w:jc w:val="both"/>
+        <w:rPr>
+          <w:rFonts w:cs="B Lotus"/>
+          <w:sz w:val="32"/>
+          <w:szCs w:val="32"/>
+          <w:rtl/>
+          <w:lang w:bidi="fa-IR"/>
+        </w:rPr>
+      </w:pPr>
+      <w:r>
+        <w:rPr>
+          <w:rFonts w:cs="B Lotus" w:hint="cs"/>
+          <w:sz w:val="32"/>
+          <w:szCs w:val="32"/>
+          <w:rtl/>
+          <w:lang w:bidi="fa-IR"/>
+        </w:rPr>
+        <w:t xml:space="preserve">تابع </w:t>
+      </w:r>
+      <w:r>
+        <w:rPr>
+          <w:rFonts w:cs="B Lotus"/>
+          <w:sz w:val="32"/>
+          <w:szCs w:val="32"/>
+          <w:lang w:bidi="fa-IR"/>
+        </w:rPr>
+        <w:t>CDF</w:t>
+      </w:r>
+      <w:r>
+        <w:rPr>
+          <w:rFonts w:cs="B Lotus" w:hint="cs"/>
+          <w:sz w:val="32"/>
+          <w:szCs w:val="32"/>
+          <w:rtl/>
+          <w:lang w:bidi="fa-IR"/>
+        </w:rPr>
+        <w:t xml:space="preserve"> یا توزیع انباشته، مجموع از بینهایت تا نقطه </w:t>
+      </w:r>
+      <w:r>
+        <w:rPr>
+          <w:rFonts w:cs="B Lotus"/>
+          <w:sz w:val="32"/>
+          <w:szCs w:val="32"/>
+          <w:lang w:bidi="fa-IR"/>
+        </w:rPr>
+        <w:t>X</w:t>
+      </w:r>
+      <w:r>
+        <w:rPr>
+          <w:rFonts w:cs="B Lotus" w:hint="cs"/>
+          <w:sz w:val="32"/>
+          <w:szCs w:val="32"/>
+          <w:rtl/>
+          <w:lang w:bidi="fa-IR"/>
+        </w:rPr>
+        <w:t xml:space="preserve"> است. </w:t>
+      </w:r>
+      <w:r>
+        <w:rPr>
+          <w:rFonts w:cs="B Lotus" w:hint="cs"/>
+          <w:sz w:val="32"/>
+          <w:szCs w:val="32"/>
+          <w:rtl/>
+          <w:lang w:bidi="fa-IR"/>
+        </w:rPr>
+        <w:t xml:space="preserve">حروف بزرگ بیان گر متغیر تصادفی است. </w:t>
+      </w:r>
+      <w:r>
+        <w:rPr>
+          <w:rFonts w:cs="B Lotus" w:hint="cs"/>
+          <w:sz w:val="32"/>
+          <w:szCs w:val="32"/>
+          <w:rtl/>
+          <w:lang w:bidi="fa-IR"/>
+        </w:rPr>
+        <w:t xml:space="preserve">از منفی بینهایت تا قبل 1 </w:t>
+      </w:r>
+      <w:r>
+        <w:rPr>
+          <w:rFonts w:cs="B Lotus"/>
+          <w:sz w:val="32"/>
+          <w:szCs w:val="32"/>
+          <w:lang w:bidi="fa-IR"/>
+        </w:rPr>
+        <w:t>CDF</w:t>
+      </w:r>
+      <w:r>
+        <w:rPr>
+          <w:rFonts w:cs="B Lotus" w:hint="cs"/>
+          <w:sz w:val="32"/>
+          <w:szCs w:val="32"/>
+          <w:rtl/>
+          <w:lang w:bidi="fa-IR"/>
+        </w:rPr>
+        <w:t xml:space="preserve"> ما صفر است. بعد از اینکه به 1 رسیدی میشود </w:t>
+      </w:r>
+      <w:r>
+        <w:rPr>
+          <w:rFonts w:cs="B Lotus"/>
+          <w:sz w:val="32"/>
+          <w:szCs w:val="32"/>
+          <w:lang w:bidi="fa-IR"/>
+        </w:rPr>
+        <w:t>1/6</w:t>
+      </w:r>
+      <w:r>
+        <w:rPr>
+          <w:rFonts w:cs="B Lotus" w:hint="cs"/>
+          <w:sz w:val="32"/>
+          <w:szCs w:val="32"/>
+          <w:rtl/>
+          <w:lang w:bidi="fa-IR"/>
+        </w:rPr>
+        <w:t xml:space="preserve"> مثلا برای پرتاب تاس بعد به 2 برسد میشود </w:t>
+      </w:r>
+      <w:r>
+        <w:rPr>
+          <w:rFonts w:cs="B Lotus"/>
+          <w:sz w:val="32"/>
+          <w:szCs w:val="32"/>
+          <w:lang w:bidi="fa-IR"/>
+        </w:rPr>
+        <w:t>2/6</w:t>
+      </w:r>
+      <w:r>
+        <w:rPr>
+          <w:rFonts w:cs="B Lotus" w:hint="cs"/>
+          <w:sz w:val="32"/>
+          <w:szCs w:val="32"/>
+          <w:rtl/>
+          <w:lang w:bidi="fa-IR"/>
+        </w:rPr>
+        <w:t xml:space="preserve"> همینجوری تا 1 میرو</w:t>
+      </w:r>
+      <w:r>
+        <w:rPr>
+          <w:rFonts w:cs="B Lotus" w:hint="cs"/>
+          <w:sz w:val="32"/>
+          <w:szCs w:val="32"/>
+          <w:rtl/>
+          <w:lang w:bidi="fa-IR"/>
+        </w:rPr>
+        <w:t xml:space="preserve">د مقدارش بعد تا بینهایت همین مقدار است. </w:t>
+      </w:r>
+      <w:r>
+        <w:rPr>
+          <w:rFonts w:cs="B Lotus"/>
+          <w:sz w:val="32"/>
+          <w:szCs w:val="32"/>
+          <w:lang w:bidi="fa-IR"/>
+        </w:rPr>
+        <w:t>CDF</w:t>
+      </w:r>
+      <w:r>
+        <w:rPr>
+          <w:rFonts w:cs="B Lotus" w:hint="cs"/>
+          <w:sz w:val="32"/>
+          <w:szCs w:val="32"/>
+          <w:rtl/>
+          <w:lang w:bidi="fa-IR"/>
+        </w:rPr>
+        <w:t xml:space="preserve"> به چه دردی میخورد؟ </w:t>
+      </w:r>
+      <w:r>
+        <w:rPr>
+          <w:rFonts w:cs="B Lotus" w:hint="cs"/>
+          <w:sz w:val="32"/>
+          <w:szCs w:val="32"/>
+          <w:rtl/>
+          <w:lang w:bidi="fa-IR"/>
+        </w:rPr>
+        <w:t xml:space="preserve">روی تمام مقادیر متغیر تصادفی چه احتمالی توزیع شده است. </w:t>
+      </w:r>
+    </w:p>
+    <w:p>
+      <w:pPr>
+        <w:tabs>
+          <w:tab w:val="left" w:pos="1787"/>
+        </w:tabs>
+        <w:bidi/>
+        <w:jc w:val="both"/>
+        <w:rPr>
+          <w:rFonts w:cs="B Lotus"/>
+          <w:sz w:val="32"/>
+          <w:szCs w:val="32"/>
+          <w:rtl/>
+          <w:lang w:bidi="fa-IR"/>
+        </w:rPr>
+      </w:pPr>
+      <w:r>
+        <w:rPr>
+          <w:rFonts w:cs="B Lotus" w:hint="cs"/>
+          <w:sz w:val="32"/>
+          <w:szCs w:val="32"/>
+          <w:rtl/>
+          <w:lang w:bidi="fa-IR"/>
+        </w:rPr>
+        <w:t xml:space="preserve">امید ریاضی: </w:t>
+      </w:r>
+      <w:r>
+        <w:rPr>
+          <w:rFonts w:cs="B Lotus" w:hint="cs"/>
+          <w:sz w:val="32"/>
+          <w:szCs w:val="32"/>
+          <w:rtl/>
+          <w:lang w:bidi="fa-IR"/>
+        </w:rPr>
+        <w:t xml:space="preserve">مقدار مورد انتظار ما است حداقلی چیزی که انتظار داریم. </w:t>
+      </w:r>
+    </w:p>
+    <w:p>
+      <w:pPr>
+        <w:tabs>
+          <w:tab w:val="left" w:pos="1787"/>
+        </w:tabs>
+        <w:bidi/>
+        <w:jc w:val="both"/>
+        <w:rPr>
+          <w:rFonts w:cs="B Lotus"/>
+          <w:sz w:val="32"/>
+          <w:szCs w:val="32"/>
+          <w:rtl/>
+          <w:lang w:bidi="fa-IR"/>
+        </w:rPr>
+      </w:pPr>
+      <w:r>
+        <w:rPr>
+          <w:rFonts w:cs="B Lotus" w:hint="cs"/>
+          <w:sz w:val="32"/>
+          <w:szCs w:val="32"/>
+          <w:rtl/>
+          <w:lang w:bidi="fa-IR"/>
+        </w:rPr>
+        <w:t xml:space="preserve">متغیر تصادفی نتیجه آن از قبل مشخص نیست و بر اساس انجام آزمایش مشخص میشود خروجی میدانیم عدد حقیقی است. </w:t>
+      </w:r>
+    </w:p>
+    <w:p>
+      <w:pPr>
+        <w:tabs>
+          <w:tab w:val="left" w:pos="1787"/>
+        </w:tabs>
+        <w:bidi/>
+        <w:jc w:val="both"/>
+        <w:rPr>
+          <w:rFonts w:cs="B Lotus"/>
+          <w:sz w:val="32"/>
+          <w:szCs w:val="32"/>
+          <w:rtl/>
+          <w:lang w:bidi="fa-IR"/>
+        </w:rPr>
+      </w:pPr>
+      <w:r>
+        <w:rPr>
+          <w:noProof/>
+        </w:rPr>
+        <w:lastRenderedPageBreak/>
+        <w:drawing>
+          <wp:inline distT="0" distB="0" distL="0" distR="0" wp14:anchorId="566FBC58" wp14:editId="4D61852E">
+            <wp:extent cx="6675120" cy="3448685"/>
+            <wp:effectExtent l="0" t="0" r="0" b="0"/>
+            <wp:docPr id="1257368954" name="Picture 1"/>
+            <wp:cNvGraphicFramePr>
+              <a:graphicFrameLocks xmlns:a="http://schemas.openxmlformats.org/drawingml/2006/main" noChangeAspect="1"/>
+            </wp:cNvGraphicFramePr>
+            <a:graphic xmlns:a="http://schemas.openxmlformats.org/drawingml/2006/main">
+              <a:graphicData uri="http://schemas.openxmlformats.org/drawingml/2006/picture">
+                <pic:pic xmlns:pic="http://schemas.openxmlformats.org/drawingml/2006/picture">
+                  <pic:nvPicPr>
+                    <pic:cNvPr id="1257368954" name=""/>
+                    <pic:cNvPicPr/>
+                  </pic:nvPicPr>
+                  <pic:blipFill>
+                    <a:blip r:embed="rId10"/>
+                    <a:stretch>
+                      <a:fillRect/>
+                    </a:stretch>
+                  </pic:blipFill>
+                  <pic:spPr>
+                    <a:xfrm>
+                      <a:off x="0" y="0"/>
+                      <a:ext cx="6675120" cy="3448685"/>
+                    </a:xfrm>
+                    <a:prstGeom prst="rect">
+                      <a:avLst/>
+                    </a:prstGeom>
+                  </pic:spPr>
+                </pic:pic>
+              </a:graphicData>
+            </a:graphic>
+          </wp:inline>
+        </w:drawing>
+      </w:r>
+    </w:p>
+    <w:p>
+      <w:pPr>
+        <w:tabs>
+          <w:tab w:val="left" w:pos="1787"/>
+        </w:tabs>
+        <w:bidi/>
+        <w:jc w:val="both"/>
+        <w:rPr>
+          <w:rFonts w:cs="B Lotus"/>
+          <w:sz w:val="32"/>
+          <w:szCs w:val="32"/>
+          <w:rtl/>
+          <w:lang w:bidi="fa-IR"/>
+        </w:rPr>
+      </w:pPr>
+      <w:r>
+        <w:rPr>
+          <w:noProof/>
+        </w:rPr>
+        <w:drawing>
+          <wp:inline distT="0" distB="0" distL="0" distR="0" wp14:anchorId="10F739B2" wp14:editId="3C7F80BB">
+            <wp:extent cx="6675120" cy="2033905"/>
+            <wp:effectExtent l="0" t="0" r="0" b="4445"/>
+            <wp:docPr id="1315654999" name="Picture 1"/>
+            <wp:cNvGraphicFramePr>
+              <a:graphicFrameLocks xmlns:a="http://schemas.openxmlformats.org/drawingml/2006/main" noChangeAspect="1"/>
+            </wp:cNvGraphicFramePr>
+            <a:graphic xmlns:a="http://schemas.openxmlformats.org/drawingml/2006/main">
+              <a:graphicData uri="http://schemas.openxmlformats.org/drawingml/2006/picture">
+                <pic:pic xmlns:pic="http://schemas.openxmlformats.org/drawingml/2006/picture">
+                  <pic:nvPicPr>
+                    <pic:cNvPr id="1315654999" name=""/>
+                    <pic:cNvPicPr/>
+                  </pic:nvPicPr>
+                  <pic:blipFill>
+                    <a:blip r:embed="rId11"/>
+                    <a:stretch>
+                      <a:fillRect/>
+                    </a:stretch>
+                  </pic:blipFill>
+                  <pic:spPr>
+                    <a:xfrm>
+                      <a:off x="0" y="0"/>
+                      <a:ext cx="6675120" cy="2033905"/>
+                    </a:xfrm>
+                    <a:prstGeom prst="rect">
+                      <a:avLst/>
+                    </a:prstGeom>
+                  </pic:spPr>
+                </pic:pic>
+              </a:graphicData>
+            </a:graphic>
+          </wp:inline>
+        </w:drawing>
+      </w:r>
+    </w:p>
+    <w:p>
+      <w:pPr>
+        <w:tabs>
+          <w:tab w:val="left" w:pos="1787"/>
+        </w:tabs>
+        <w:bidi/>
+        <w:jc w:val="both"/>
+        <w:rPr>
+          <w:rFonts w:cs="B Lotus"/>
+          <w:sz w:val="32"/>
+          <w:szCs w:val="32"/>
+          <w:rtl/>
+          <w:lang w:bidi="fa-IR"/>
+        </w:rPr>
+      </w:pPr>
+      <w:r>
+        <w:rPr>
+          <w:noProof/>
+        </w:rPr>
+        <w:drawing>
+          <wp:inline distT="0" distB="0" distL="0" distR="0" wp14:anchorId="5B767540" wp14:editId="2FAF15D0">
+            <wp:extent cx="6675120" cy="2706370"/>
+            <wp:effectExtent l="0" t="0" r="0" b="0"/>
+            <wp:docPr id="945898998" name="Picture 1"/>
+            <wp:cNvGraphicFramePr>
+              <a:graphicFrameLocks xmlns:a="http://schemas.openxmlformats.org/drawingml/2006/main" noChangeAspect="1"/>
+            </wp:cNvGraphicFramePr>
+            <a:graphic xmlns:a="http://schemas.openxmlformats.org/drawingml/2006/main">
+              <a:graphicData uri="http://schemas.openxmlformats.org/drawingml/2006/picture">
+                <pic:pic xmlns:pic="http://schemas.openxmlformats.org/drawingml/2006/picture">
+                  <pic:nvPicPr>
+                    <pic:cNvPr id="945898998" name=""/>
+                    <pic:cNvPicPr/>
+                  </pic:nvPicPr>
+                  <pic:blipFill>
+                    <a:blip r:embed="rId12"/>
+                    <a:stretch>
+                      <a:fillRect/>
+                    </a:stretch>
+                  </pic:blipFill>
+                  <pic:spPr>
+                    <a:xfrm>
+                      <a:off x="0" y="0"/>
+                      <a:ext cx="6675120" cy="2706370"/>
+                    </a:xfrm>
+                    <a:prstGeom prst="rect">
+                      <a:avLst/>
+                    </a:prstGeom>
+                  </pic:spPr>
+                </pic:pic>
+              </a:graphicData>
+            </a:graphic>
+          </wp:inline>
+        </w:drawing>
+      </w:r>
+    </w:p>
+    <w:p>
+      <w:pPr>
+        <w:tabs>
+          <w:tab w:val="left" w:pos="1787"/>
+        </w:tabs>
+        <w:bidi/>
+        <w:jc w:val="both"/>
+        <w:rPr>
+          <w:rFonts w:cs="B Lotus"/>
+          <w:sz w:val="32"/>
+          <w:szCs w:val="32"/>
+          <w:rtl/>
+          <w:lang w:bidi="fa-IR"/>
+        </w:rPr>
+      </w:pPr>
+      <w:r>
+        <w:rPr>
+          <w:rFonts w:cs="B Lotus" w:hint="cs"/>
+          <w:sz w:val="32"/>
+          <w:szCs w:val="32"/>
+          <w:rtl/>
+          <w:lang w:bidi="fa-IR"/>
+        </w:rPr>
+        <w:lastRenderedPageBreak/>
+        <w:t xml:space="preserve">یعنی جای متغیر تصادفی برابر میگیریم با اینکه جاش امید ریاضی </w:t>
+      </w:r>
+      <w:r>
+        <w:rPr>
+          <w:rFonts w:cs="B Lotus"/>
+          <w:sz w:val="32"/>
+          <w:szCs w:val="32"/>
+          <w:lang w:bidi="fa-IR"/>
+        </w:rPr>
+        <w:t>x</w:t>
+      </w:r>
+      <w:r>
+        <w:rPr>
+          <w:rFonts w:cs="B Lotus" w:hint="cs"/>
+          <w:sz w:val="32"/>
+          <w:szCs w:val="32"/>
+          <w:rtl/>
+          <w:lang w:bidi="fa-IR"/>
+        </w:rPr>
+        <w:t xml:space="preserve"> را بگذاریم در رابطه </w:t>
+      </w:r>
+      <w:r>
+        <w:rPr>
+          <w:rFonts w:cs="B Lotus"/>
+          <w:sz w:val="32"/>
+          <w:szCs w:val="32"/>
+          <w:lang w:bidi="fa-IR"/>
+        </w:rPr>
+        <w:t>E Y</w:t>
+      </w:r>
+      <w:r>
+        <w:rPr>
+          <w:rFonts w:cs="B Lotus" w:hint="cs"/>
+          <w:sz w:val="32"/>
+          <w:szCs w:val="32"/>
+          <w:rtl/>
+          <w:lang w:bidi="fa-IR"/>
+        </w:rPr>
+        <w:t xml:space="preserve"> که در آن </w:t>
+      </w:r>
+      <w:r>
+        <w:rPr>
+          <w:rFonts w:cs="B Lotus"/>
+          <w:sz w:val="32"/>
+          <w:szCs w:val="32"/>
+          <w:lang w:bidi="fa-IR"/>
+        </w:rPr>
+        <w:t>Y</w:t>
+      </w:r>
+      <w:r>
+        <w:rPr>
+          <w:rFonts w:cs="B Lotus" w:hint="cs"/>
+          <w:sz w:val="32"/>
+          <w:szCs w:val="32"/>
+          <w:rtl/>
+          <w:lang w:bidi="fa-IR"/>
+        </w:rPr>
+        <w:t xml:space="preserve"> یک متغیر تصادفی است و برای آن باهاش یک رابطه ای داریم مثلا </w:t>
+      </w:r>
+      <w:r>
+        <w:rPr>
+          <w:rFonts w:cs="B Lotus"/>
+          <w:sz w:val="32"/>
+          <w:szCs w:val="32"/>
+          <w:lang w:bidi="fa-IR"/>
+        </w:rPr>
+        <w:t>3X+1</w:t>
+      </w:r>
+      <w:r>
+        <w:rPr>
+          <w:rFonts w:cs="B Lotus" w:hint="cs"/>
+          <w:sz w:val="32"/>
+          <w:szCs w:val="32"/>
+          <w:rtl/>
+          <w:lang w:bidi="fa-IR"/>
+        </w:rPr>
+        <w:t xml:space="preserve"> که </w:t>
+      </w:r>
+      <w:r>
+        <w:rPr>
+          <w:rFonts w:cs="B Lotus"/>
+          <w:sz w:val="32"/>
+          <w:szCs w:val="32"/>
+          <w:lang w:bidi="fa-IR"/>
+        </w:rPr>
+        <w:t>X</w:t>
+      </w:r>
+      <w:r>
+        <w:rPr>
+          <w:rFonts w:cs="B Lotus" w:hint="cs"/>
+          <w:sz w:val="32"/>
+          <w:szCs w:val="32"/>
+          <w:rtl/>
+          <w:lang w:bidi="fa-IR"/>
+        </w:rPr>
+        <w:t xml:space="preserve"> متغیر تصادفی است. </w:t>
+      </w:r>
+      <w:r>
+        <w:rPr>
+          <w:rFonts w:cs="B Lotus" w:hint="cs"/>
+          <w:sz w:val="32"/>
+          <w:szCs w:val="32"/>
+          <w:rtl/>
+          <w:lang w:bidi="fa-IR"/>
+        </w:rPr>
+        <w:t xml:space="preserve">ضریب را اگر سیگما بهش وابسته نباشد میتوانیم بیاوریم بیرون سیگما. </w:t>
+      </w:r>
+    </w:p>
+    <w:p>
+      <w:pPr>
+        <w:tabs>
+          <w:tab w:val="left" w:pos="1787"/>
+        </w:tabs>
+        <w:bidi/>
+        <w:jc w:val="both"/>
+        <w:rPr>
+          <w:rFonts w:cs="B Lotus"/>
+          <w:sz w:val="32"/>
+          <w:szCs w:val="32"/>
+          <w:rtl/>
+          <w:lang w:bidi="fa-IR"/>
+        </w:rPr>
+      </w:pPr>
+      <w:r>
+        <w:rPr>
+          <w:rFonts w:cs="B Lotus" w:hint="cs"/>
+          <w:sz w:val="32"/>
+          <w:szCs w:val="32"/>
+          <w:rtl/>
+          <w:lang w:bidi="fa-IR"/>
+        </w:rPr>
+        <w:t>متغیر تصادفی باید اندازه</w:t>
+      </w:r>
+      <w:r>
+        <w:rPr>
+          <w:rFonts w:cs="B Lotus" w:hint="cs"/>
+          <w:sz w:val="32"/>
+          <w:szCs w:val="32"/>
+          <w:rtl/>
+          <w:lang w:bidi="fa-IR"/>
+        </w:rPr>
+        <w:t xml:space="preserve"> </w:t>
+      </w:r>
+      <w:r>
+        <w:rPr>
+          <w:rFonts w:cs="B Lotus" w:hint="cs"/>
+          <w:sz w:val="32"/>
+          <w:szCs w:val="32"/>
+          <w:rtl/>
+          <w:lang w:bidi="fa-IR"/>
+        </w:rPr>
+        <w:t xml:space="preserve"> بردش</w:t>
+      </w:r>
+      <w:r>
+        <w:rPr>
+          <w:rFonts w:cs="B Lotus" w:hint="cs"/>
+          <w:sz w:val="32"/>
+          <w:szCs w:val="32"/>
+          <w:rtl/>
+          <w:lang w:bidi="fa-IR"/>
+        </w:rPr>
+        <w:t xml:space="preserve"> یا مجموعه بردش</w:t>
+      </w:r>
+      <w:r>
+        <w:rPr>
+          <w:rFonts w:cs="B Lotus" w:hint="cs"/>
+          <w:sz w:val="32"/>
+          <w:szCs w:val="32"/>
+          <w:rtl/>
+          <w:lang w:bidi="fa-IR"/>
+        </w:rPr>
+        <w:t xml:space="preserve"> شمارا باشد برای متغیر تصادفی گسسته.</w:t>
+      </w:r>
+    </w:p>
+    <w:p>
+      <w:pPr>
+        <w:tabs>
+          <w:tab w:val="left" w:pos="1787"/>
+        </w:tabs>
+        <w:bidi/>
+        <w:jc w:val="both"/>
+        <w:rPr>
+          <w:rFonts w:cs="B Lotus"/>
+          <w:sz w:val="32"/>
+          <w:szCs w:val="32"/>
+          <w:rtl/>
+          <w:lang w:bidi="fa-IR"/>
+        </w:rPr>
+      </w:pPr>
+      <w:proofErr w:type="spellStart"/>
+      <w:r>
+        <w:rPr>
+          <w:rFonts w:cs="B Lotus" w:hint="cs"/>
+          <w:sz w:val="32"/>
+          <w:szCs w:val="32"/>
+          <w:rtl/>
+          <w:lang w:bidi="fa-IR"/>
+        </w:rPr>
+        <w:t>واریانس</w:t>
+      </w:r>
+      <w:proofErr w:type="spellEnd"/>
+      <w:r>
+        <w:rPr>
+          <w:rFonts w:cs="B Lotus" w:hint="cs"/>
+          <w:sz w:val="32"/>
+          <w:szCs w:val="32"/>
+          <w:rtl/>
+          <w:lang w:bidi="fa-IR"/>
+        </w:rPr>
+        <w:t xml:space="preserve">: </w:t>
+      </w:r>
+      <w:r>
+        <w:rPr>
+          <w:rFonts w:cs="B Lotus" w:hint="cs"/>
+          <w:sz w:val="32"/>
+          <w:szCs w:val="32"/>
+          <w:rtl/>
+          <w:lang w:bidi="fa-IR"/>
+        </w:rPr>
+        <w:t xml:space="preserve">چه قدر اطراف امید ریاضی خودش میتواند بازی بکند و جابجایی داشته باشد. </w:t>
+      </w:r>
+      <w:r>
+        <w:rPr>
+          <w:rFonts w:cs="B Lotus" w:hint="cs"/>
+          <w:sz w:val="32"/>
+          <w:szCs w:val="32"/>
+          <w:rtl/>
+          <w:lang w:bidi="fa-IR"/>
+        </w:rPr>
+        <w:t>یعنی ما 3 تا متغیر تصادفی داریم که هر 3 تا امید ریاضی آنها یکی است</w:t>
+      </w:r>
+      <w:r>
+        <w:rPr>
+          <w:rFonts w:cs="B Lotus" w:hint="cs"/>
+          <w:sz w:val="32"/>
+          <w:szCs w:val="32"/>
+          <w:rtl/>
+          <w:lang w:bidi="fa-IR"/>
+        </w:rPr>
+        <w:t xml:space="preserve"> ولی </w:t>
+      </w:r>
+      <w:proofErr w:type="spellStart"/>
+      <w:r>
+        <w:rPr>
+          <w:rFonts w:cs="B Lotus" w:hint="cs"/>
+          <w:sz w:val="32"/>
+          <w:szCs w:val="32"/>
+          <w:rtl/>
+          <w:lang w:bidi="fa-IR"/>
+        </w:rPr>
+        <w:t>واریانس</w:t>
+      </w:r>
+      <w:proofErr w:type="spellEnd"/>
+      <w:r>
+        <w:rPr>
+          <w:rFonts w:cs="B Lotus" w:hint="cs"/>
+          <w:sz w:val="32"/>
+          <w:szCs w:val="32"/>
+          <w:rtl/>
+          <w:lang w:bidi="fa-IR"/>
+        </w:rPr>
+        <w:t xml:space="preserve"> آنها یکی نیست و محل جابجایی بیشتری بعضی هاشون دارن. </w:t>
+      </w:r>
+    </w:p>
+    <w:p>
+      <w:pPr>
+        <w:tabs>
+          <w:tab w:val="left" w:pos="1787"/>
+        </w:tabs>
+        <w:bidi/>
+        <w:jc w:val="both"/>
+        <w:rPr>
+          <w:rFonts w:cs="B Lotus"/>
+          <w:sz w:val="32"/>
+          <w:szCs w:val="32"/>
+          <w:rtl/>
+          <w:lang w:bidi="fa-IR"/>
+        </w:rPr>
+      </w:pPr>
+      <w:r>
+        <w:rPr>
+          <w:noProof/>
+        </w:rPr>
+        <w:drawing>
+          <wp:inline distT="0" distB="0" distL="0" distR="0" wp14:anchorId="163FB28A" wp14:editId="24B11CB2">
+            <wp:extent cx="5753100" cy="3190875"/>
+            <wp:effectExtent l="0" t="0" r="0" b="9525"/>
+            <wp:docPr id="849343689" name="Picture 1"/>
+            <wp:cNvGraphicFramePr>
+              <a:graphicFrameLocks xmlns:a="http://schemas.openxmlformats.org/drawingml/2006/main" noChangeAspect="1"/>
+            </wp:cNvGraphicFramePr>
+            <a:graphic xmlns:a="http://schemas.openxmlformats.org/drawingml/2006/main">
+              <a:graphicData uri="http://schemas.openxmlformats.org/drawingml/2006/picture">
+                <pic:pic xmlns:pic="http://schemas.openxmlformats.org/drawingml/2006/picture">
+                  <pic:nvPicPr>
+                    <pic:cNvPr id="849343689" name=""/>
+                    <pic:cNvPicPr/>
+                  </pic:nvPicPr>
+                  <pic:blipFill>
+                    <a:blip r:embed="rId13"/>
+                    <a:stretch>
+                      <a:fillRect/>
+                    </a:stretch>
+                  </pic:blipFill>
+                  <pic:spPr>
+                    <a:xfrm>
+                      <a:off x="0" y="0"/>
+                      <a:ext cx="5753100" cy="3190875"/>
+                    </a:xfrm>
+                    <a:prstGeom prst="rect">
+                      <a:avLst/>
+                    </a:prstGeom>
+                  </pic:spPr>
+                </pic:pic>
+              </a:graphicData>
+            </a:graphic>
+          </wp:inline>
+        </w:drawing>
+      </w:r>
+    </w:p>
+    <w:p>
+      <w:pPr>
+        <w:tabs>
+          <w:tab w:val="left" w:pos="1787"/>
+        </w:tabs>
+        <w:bidi/>
+        <w:jc w:val="both"/>
+        <w:rPr>
+          <w:rFonts w:cs="B Lotus"/>
+          <w:sz w:val="32"/>
+          <w:szCs w:val="32"/>
+          <w:rtl/>
+          <w:lang w:bidi="fa-IR"/>
+        </w:rPr>
+      </w:pPr>
+      <w:r>
+        <w:rPr>
+          <w:noProof/>
+        </w:rPr>
+        <w:lastRenderedPageBreak/>
+        <w:drawing>
+          <wp:inline distT="0" distB="0" distL="0" distR="0" wp14:anchorId="1D38A4A7" wp14:editId="4CED3356">
+            <wp:extent cx="6675120" cy="3867785"/>
+            <wp:effectExtent l="0" t="0" r="0" b="0"/>
+            <wp:docPr id="155685818" name="Picture 1"/>
+            <wp:cNvGraphicFramePr>
+              <a:graphicFrameLocks xmlns:a="http://schemas.openxmlformats.org/drawingml/2006/main" noChangeAspect="1"/>
+            </wp:cNvGraphicFramePr>
+            <a:graphic xmlns:a="http://schemas.openxmlformats.org/drawingml/2006/main">
+              <a:graphicData uri="http://schemas.openxmlformats.org/drawingml/2006/picture">
+                <pic:pic xmlns:pic="http://schemas.openxmlformats.org/drawingml/2006/picture">
+                  <pic:nvPicPr>
+                    <pic:cNvPr id="155685818" name=""/>
+                    <pic:cNvPicPr/>
+                  </pic:nvPicPr>
+                  <pic:blipFill>
+                    <a:blip r:embed="rId14"/>
+                    <a:stretch>
+                      <a:fillRect/>
+                    </a:stretch>
+                  </pic:blipFill>
+                  <pic:spPr>
+                    <a:xfrm>
+                      <a:off x="0" y="0"/>
+                      <a:ext cx="6675120" cy="3867785"/>
+                    </a:xfrm>
+                    <a:prstGeom prst="rect">
+                      <a:avLst/>
+                    </a:prstGeom>
+                  </pic:spPr>
+                </pic:pic>
+              </a:graphicData>
+            </a:graphic>
+          </wp:inline>
+        </w:drawing>
+      </w:r>
+    </w:p>
+    <w:p>
+      <w:pPr>
+        <w:tabs>
+          <w:tab w:val="left" w:pos="1787"/>
+        </w:tabs>
+        <w:bidi/>
+        <w:jc w:val="both"/>
+        <w:rPr>
+          <w:rFonts w:cs="B Lotus" w:hint="cs"/>
+          <w:sz w:val="32"/>
+          <w:szCs w:val="32"/>
+          <w:rtl/>
+          <w:lang w:bidi="fa-IR"/>
+        </w:rPr>
+      </w:pPr>
+      <w:proofErr w:type="spellStart"/>
+      <w:r>
+        <w:rPr>
+          <w:rFonts w:cs="B Lotus" w:hint="cs"/>
+          <w:sz w:val="32"/>
+          <w:szCs w:val="32"/>
+          <w:rtl/>
+          <w:lang w:bidi="fa-IR"/>
+        </w:rPr>
+        <w:t>واریانس</w:t>
+      </w:r>
+      <w:proofErr w:type="spellEnd"/>
+      <w:r>
+        <w:rPr>
+          <w:rFonts w:cs="B Lotus" w:hint="cs"/>
+          <w:sz w:val="32"/>
+          <w:szCs w:val="32"/>
+          <w:rtl/>
+          <w:lang w:bidi="fa-IR"/>
+        </w:rPr>
+        <w:t xml:space="preserve"> یعنی چه قدر حق دارد از </w:t>
+      </w:r>
+      <w:r>
+        <w:rPr>
+          <w:rFonts w:cs="B Lotus"/>
+          <w:sz w:val="32"/>
+          <w:szCs w:val="32"/>
+          <w:lang w:bidi="fa-IR"/>
+        </w:rPr>
+        <w:t>expected</w:t>
+      </w:r>
+      <w:r>
+        <w:rPr>
+          <w:rFonts w:cs="B Lotus" w:hint="cs"/>
+          <w:sz w:val="32"/>
+          <w:szCs w:val="32"/>
+          <w:rtl/>
+          <w:lang w:bidi="fa-IR"/>
+        </w:rPr>
+        <w:t xml:space="preserve"> خودش دور شود. </w:t>
+      </w:r>
     </w:p>
     <w:p>
       <w:pPr>

</xml_diff>